<commit_message>
giao dien 3 vai tro
</commit_message>
<xml_diff>
--- a/Documents/BC_CNLTHD.docx
+++ b/Documents/BC_CNLTHD.docx
@@ -2667,6 +2667,142 @@
       <w:bookmarkEnd w:id="20"/>
       <w:bookmarkEnd w:id="21"/>
     </w:p>
+    <w:tbl>
+      <w:tblPr>
+        <w:tblW w:w="5000" w:type="pct"/>
+        <w:jc w:val="left"/>
+        <w:tblInd w:w="55" w:type="dxa"/>
+        <w:tblLayout w:type="fixed"/>
+        <w:tblCellMar>
+          <w:top w:w="55" w:type="dxa"/>
+          <w:left w:w="55" w:type="dxa"/>
+          <w:bottom w:w="55" w:type="dxa"/>
+          <w:right w:w="55" w:type="dxa"/>
+        </w:tblCellMar>
+      </w:tblPr>
+      <w:tblGrid>
+        <w:gridCol w:w="9071"/>
+      </w:tblGrid>
+      <w:tr>
+        <w:trPr/>
+        <w:tc>
+          <w:tcPr>
+            <w:tcW w:w="9071" w:type="dxa"/>
+            <w:tcBorders>
+              <w:top w:val="single" w:sz="4" w:space="0" w:color="000000"/>
+              <w:left w:val="single" w:sz="4" w:space="0" w:color="000000"/>
+              <w:bottom w:val="single" w:sz="4" w:space="0" w:color="000000"/>
+              <w:right w:val="single" w:sz="4" w:space="0" w:color="000000"/>
+            </w:tcBorders>
+          </w:tcPr>
+          <w:p>
+            <w:pPr>
+              <w:pStyle w:val="TableContents"/>
+              <w:rPr/>
+            </w:pPr>
+            <w:r>
+              <w:rPr/>
+              <w:t>React Native &lt;----&gt; Django REST API &lt;----&gt; Database (</w:t>
+            </w:r>
+            <w:r>
+              <w:rPr/>
+              <w:t>My</w:t>
+            </w:r>
+            <w:r>
+              <w:rPr/>
+              <w:t>SQL)</w:t>
+            </w:r>
+          </w:p>
+          <w:p>
+            <w:pPr>
+              <w:pStyle w:val="TableContents"/>
+              <w:rPr/>
+            </w:pPr>
+            <w:r>
+              <w:rPr/>
+              <w:t xml:space="preserve">                  </w:t>
+            </w:r>
+            <w:r>
+              <w:rPr/>
+              <w:t>|</w:t>
+            </w:r>
+          </w:p>
+          <w:p>
+            <w:pPr>
+              <w:pStyle w:val="TableContents"/>
+              <w:rPr/>
+            </w:pPr>
+            <w:r>
+              <w:rPr/>
+              <w:t xml:space="preserve">                  </w:t>
+            </w:r>
+            <w:r>
+              <w:rPr/>
+              <w:t>+----&gt; Firebase (Realtime Chat + Push Notification)</w:t>
+            </w:r>
+          </w:p>
+          <w:p>
+            <w:pPr>
+              <w:pStyle w:val="TableContents"/>
+              <w:rPr/>
+            </w:pPr>
+            <w:r>
+              <w:rPr/>
+              <w:t xml:space="preserve">                  </w:t>
+            </w:r>
+            <w:r>
+              <w:rPr/>
+              <w:t>|</w:t>
+            </w:r>
+          </w:p>
+          <w:p>
+            <w:pPr>
+              <w:pStyle w:val="TableContents"/>
+              <w:rPr/>
+            </w:pPr>
+            <w:r>
+              <w:rPr/>
+              <w:t xml:space="preserve">                  </w:t>
+            </w:r>
+            <w:r>
+              <w:rPr/>
+              <w:t>+----&gt; Storage (CV files, images - có thể dùng AWS S3 hoặc Cloudinary)</w:t>
+            </w:r>
+          </w:p>
+          <w:p>
+            <w:pPr>
+              <w:pStyle w:val="TableContents"/>
+              <w:rPr/>
+            </w:pPr>
+            <w:r>
+              <w:rPr/>
+              <w:t xml:space="preserve">                  </w:t>
+            </w:r>
+            <w:r>
+              <w:rPr/>
+              <w:t>|</w:t>
+            </w:r>
+          </w:p>
+          <w:p>
+            <w:pPr>
+              <w:pStyle w:val="TableContents"/>
+              <w:widowControl w:val="false"/>
+              <w:suppressLineNumbers/>
+              <w:spacing w:before="0" w:after="120"/>
+              <w:rPr/>
+            </w:pPr>
+            <w:r>
+              <w:rPr/>
+              <w:t xml:space="preserve">                  </w:t>
+            </w:r>
+            <w:r>
+              <w:rPr/>
+              <w:t>+----&gt; AI/ML service (Recommendation engine)</w:t>
+            </w:r>
+          </w:p>
+        </w:tc>
+      </w:tr>
+    </w:tbl>
     <w:p>
       <w:pPr>
         <w:pStyle w:val="1"/>
@@ -2677,12 +2813,7 @@
         </w:rPr>
       </w:pPr>
       <w:r>
-        <w:rPr>
-          <w:rFonts w:cs="Times New Roman"/>
-          <w:sz w:val="26"/>
-          <w:szCs w:val="26"/>
-        </w:rPr>
-        <w:t>Sinh viên trình bày vắn tắt nội dung và mục tiêu đề tài (viết đoạn ít nhất 5 dòng)</w:t>
+        <w:rPr/>
       </w:r>
     </w:p>
     <w:p>
@@ -8720,6 +8851,975 @@
       <w:bookmarkEnd w:id="59"/>
       <w:bookmarkEnd w:id="60"/>
       <w:bookmarkEnd w:id="61"/>
+    </w:p>
+    <w:tbl>
+      <w:tblPr>
+        <w:tblW w:w="5000" w:type="pct"/>
+        <w:jc w:val="left"/>
+        <w:tblInd w:w="55" w:type="dxa"/>
+        <w:tblLayout w:type="fixed"/>
+        <w:tblCellMar>
+          <w:top w:w="55" w:type="dxa"/>
+          <w:left w:w="55" w:type="dxa"/>
+          <w:bottom w:w="55" w:type="dxa"/>
+          <w:right w:w="55" w:type="dxa"/>
+        </w:tblCellMar>
+      </w:tblPr>
+      <w:tblGrid>
+        <w:gridCol w:w="9071"/>
+      </w:tblGrid>
+      <w:tr>
+        <w:trPr/>
+        <w:tc>
+          <w:tcPr>
+            <w:tcW w:w="9071" w:type="dxa"/>
+            <w:tcBorders>
+              <w:top w:val="single" w:sz="4" w:space="0" w:color="000000"/>
+              <w:left w:val="single" w:sz="4" w:space="0" w:color="000000"/>
+              <w:bottom w:val="single" w:sz="4" w:space="0" w:color="000000"/>
+              <w:right w:val="single" w:sz="4" w:space="0" w:color="000000"/>
+            </w:tcBorders>
+          </w:tcPr>
+          <w:p>
+            <w:pPr>
+              <w:pStyle w:val="TableContents"/>
+              <w:rPr/>
+            </w:pPr>
+            <w:r>
+              <w:rPr/>
+              <w:t>ReactNative/</w:t>
+            </w:r>
+          </w:p>
+          <w:p>
+            <w:pPr>
+              <w:pStyle w:val="TableContents"/>
+              <w:rPr/>
+            </w:pPr>
+            <w:r>
+              <w:rPr/>
+              <w:t xml:space="preserve">├── </w:t>
+            </w:r>
+            <w:r>
+              <w:rPr/>
+              <w:t>assets/                           # Hình ảnh, font, icon</w:t>
+            </w:r>
+          </w:p>
+          <w:p>
+            <w:pPr>
+              <w:pStyle w:val="TableContents"/>
+              <w:rPr/>
+            </w:pPr>
+            <w:r>
+              <w:rPr/>
+              <w:t xml:space="preserve">├── </w:t>
+            </w:r>
+            <w:r>
+              <w:rPr/>
+              <w:t>.expo/                            # Thư mục cấu hình Expo</w:t>
+            </w:r>
+          </w:p>
+          <w:p>
+            <w:pPr>
+              <w:pStyle w:val="TableContents"/>
+              <w:rPr/>
+            </w:pPr>
+            <w:r>
+              <w:rPr/>
+              <w:t xml:space="preserve">├── </w:t>
+            </w:r>
+            <w:r>
+              <w:rPr/>
+              <w:t>node_modules/                     # Module cài đặt</w:t>
+            </w:r>
+          </w:p>
+          <w:p>
+            <w:pPr>
+              <w:pStyle w:val="TableContents"/>
+              <w:rPr/>
+            </w:pPr>
+            <w:r>
+              <w:rPr/>
+              <w:t xml:space="preserve">├── </w:t>
+            </w:r>
+            <w:r>
+              <w:rPr/>
+              <w:t>app.json</w:t>
+            </w:r>
+          </w:p>
+          <w:p>
+            <w:pPr>
+              <w:pStyle w:val="TableContents"/>
+              <w:rPr/>
+            </w:pPr>
+            <w:r>
+              <w:rPr/>
+              <w:t xml:space="preserve">├── </w:t>
+            </w:r>
+            <w:r>
+              <w:rPr/>
+              <w:t>index.js                          # Điểm khởi chạy</w:t>
+            </w:r>
+          </w:p>
+          <w:p>
+            <w:pPr>
+              <w:pStyle w:val="TableContents"/>
+              <w:rPr/>
+            </w:pPr>
+            <w:r>
+              <w:rPr/>
+              <w:t xml:space="preserve">├── </w:t>
+            </w:r>
+            <w:r>
+              <w:rPr/>
+              <w:t>App.js                            # Bọc toàn bộ app (Provider + Navigator)</w:t>
+            </w:r>
+          </w:p>
+          <w:p>
+            <w:pPr>
+              <w:pStyle w:val="TableContents"/>
+              <w:rPr/>
+            </w:pPr>
+            <w:r>
+              <w:rPr/>
+            </w:r>
+          </w:p>
+          <w:p>
+            <w:pPr>
+              <w:pStyle w:val="TableContents"/>
+              <w:rPr/>
+            </w:pPr>
+            <w:r>
+              <w:rPr/>
+              <w:t xml:space="preserve">└── </w:t>
+            </w:r>
+            <w:r>
+              <w:rPr/>
+              <w:t>src/</w:t>
+            </w:r>
+          </w:p>
+          <w:p>
+            <w:pPr>
+              <w:pStyle w:val="TableContents"/>
+              <w:rPr/>
+            </w:pPr>
+            <w:r>
+              <w:rPr/>
+              <w:t xml:space="preserve">    ├── </w:t>
+            </w:r>
+            <w:r>
+              <w:rPr/>
+              <w:t>api/                          # Gọi API Django</w:t>
+            </w:r>
+          </w:p>
+          <w:p>
+            <w:pPr>
+              <w:pStyle w:val="TableContents"/>
+              <w:rPr/>
+            </w:pPr>
+            <w:r>
+              <w:rPr/>
+              <w:t xml:space="preserve">    │   ├── </w:t>
+            </w:r>
+            <w:r>
+              <w:rPr/>
+              <w:t>auth.js                   # Login, register, getUser</w:t>
+            </w:r>
+          </w:p>
+          <w:p>
+            <w:pPr>
+              <w:pStyle w:val="TableContents"/>
+              <w:rPr/>
+            </w:pPr>
+            <w:r>
+              <w:rPr/>
+              <w:t xml:space="preserve">    │   ├── </w:t>
+            </w:r>
+            <w:r>
+              <w:rPr/>
+              <w:t>job.js                    # Job list, apply...</w:t>
+            </w:r>
+          </w:p>
+          <w:p>
+            <w:pPr>
+              <w:pStyle w:val="TableContents"/>
+              <w:rPr/>
+            </w:pPr>
+            <w:r>
+              <w:rPr/>
+              <w:t xml:space="preserve">    │   ├── </w:t>
+            </w:r>
+            <w:r>
+              <w:rPr/>
+              <w:t>recruiter.js              # CRUD Job Post</w:t>
+            </w:r>
+          </w:p>
+          <w:p>
+            <w:pPr>
+              <w:pStyle w:val="TableContents"/>
+              <w:rPr/>
+            </w:pPr>
+            <w:r>
+              <w:rPr/>
+              <w:t xml:space="preserve">    │   ├── </w:t>
+            </w:r>
+            <w:r>
+              <w:rPr/>
+              <w:t>user.js                   # Update profile, role switch</w:t>
+            </w:r>
+          </w:p>
+          <w:p>
+            <w:pPr>
+              <w:pStyle w:val="TableContents"/>
+              <w:rPr/>
+            </w:pPr>
+            <w:r>
+              <w:rPr/>
+              <w:t xml:space="preserve">    │   └── </w:t>
+            </w:r>
+            <w:r>
+              <w:rPr/>
+              <w:t>config.js                 # BASE_URL cấu hình IP backend</w:t>
+            </w:r>
+          </w:p>
+          <w:p>
+            <w:pPr>
+              <w:pStyle w:val="TableContents"/>
+              <w:rPr/>
+            </w:pPr>
+            <w:r>
+              <w:rPr/>
+            </w:r>
+          </w:p>
+          <w:p>
+            <w:pPr>
+              <w:pStyle w:val="TableContents"/>
+              <w:rPr/>
+            </w:pPr>
+            <w:r>
+              <w:rPr/>
+              <w:t xml:space="preserve">    ├── </w:t>
+            </w:r>
+            <w:r>
+              <w:rPr/>
+              <w:t>components/                   # Component tái sử dụng (Button, Card...)</w:t>
+            </w:r>
+          </w:p>
+          <w:p>
+            <w:pPr>
+              <w:pStyle w:val="TableContents"/>
+              <w:rPr/>
+            </w:pPr>
+            <w:r>
+              <w:rPr/>
+              <w:t xml:space="preserve">    │   ├── </w:t>
+            </w:r>
+            <w:r>
+              <w:rPr/>
+              <w:t>JobCard.js</w:t>
+            </w:r>
+          </w:p>
+          <w:p>
+            <w:pPr>
+              <w:pStyle w:val="TableContents"/>
+              <w:rPr/>
+            </w:pPr>
+            <w:r>
+              <w:rPr/>
+              <w:t xml:space="preserve">    │   ├── </w:t>
+            </w:r>
+            <w:r>
+              <w:rPr/>
+              <w:t>CVCard.js</w:t>
+            </w:r>
+          </w:p>
+          <w:p>
+            <w:pPr>
+              <w:pStyle w:val="TableContents"/>
+              <w:rPr/>
+            </w:pPr>
+            <w:r>
+              <w:rPr/>
+              <w:t xml:space="preserve">    │   └── </w:t>
+            </w:r>
+            <w:r>
+              <w:rPr/>
+              <w:t>Header.js</w:t>
+            </w:r>
+          </w:p>
+          <w:p>
+            <w:pPr>
+              <w:pStyle w:val="TableContents"/>
+              <w:rPr/>
+            </w:pPr>
+            <w:r>
+              <w:rPr/>
+            </w:r>
+          </w:p>
+          <w:p>
+            <w:pPr>
+              <w:pStyle w:val="TableContents"/>
+              <w:rPr/>
+            </w:pPr>
+            <w:r>
+              <w:rPr/>
+              <w:t xml:space="preserve">    ├── </w:t>
+            </w:r>
+            <w:r>
+              <w:rPr/>
+              <w:t>contexts/                     # Context toàn app</w:t>
+            </w:r>
+          </w:p>
+          <w:p>
+            <w:pPr>
+              <w:pStyle w:val="TableContents"/>
+              <w:rPr/>
+            </w:pPr>
+            <w:r>
+              <w:rPr/>
+              <w:t xml:space="preserve">    │   └── </w:t>
+            </w:r>
+            <w:r>
+              <w:rPr/>
+              <w:t>AuthContext.js            # Quản lý đăng nhập, token, user info</w:t>
+            </w:r>
+          </w:p>
+          <w:p>
+            <w:pPr>
+              <w:pStyle w:val="TableContents"/>
+              <w:rPr/>
+            </w:pPr>
+            <w:r>
+              <w:rPr/>
+            </w:r>
+          </w:p>
+          <w:p>
+            <w:pPr>
+              <w:pStyle w:val="TableContents"/>
+              <w:rPr/>
+            </w:pPr>
+            <w:r>
+              <w:rPr/>
+              <w:t xml:space="preserve">    ├── </w:t>
+            </w:r>
+            <w:r>
+              <w:rPr/>
+              <w:t>navigation/                   # Điều hướng các màn hình</w:t>
+            </w:r>
+          </w:p>
+          <w:p>
+            <w:pPr>
+              <w:pStyle w:val="TableContents"/>
+              <w:rPr/>
+            </w:pPr>
+            <w:r>
+              <w:rPr/>
+              <w:t xml:space="preserve">    │   ├── </w:t>
+            </w:r>
+            <w:r>
+              <w:rPr/>
+              <w:t>AppNavigator.js           # Điều hướng chính (AppStack/AuthStack)</w:t>
+            </w:r>
+          </w:p>
+          <w:p>
+            <w:pPr>
+              <w:pStyle w:val="TableContents"/>
+              <w:rPr/>
+            </w:pPr>
+            <w:r>
+              <w:rPr/>
+              <w:t xml:space="preserve">    │   ├── </w:t>
+            </w:r>
+            <w:r>
+              <w:rPr/>
+              <w:t>AuthStack.js              # Stack cho Start, Login, Register</w:t>
+            </w:r>
+          </w:p>
+          <w:p>
+            <w:pPr>
+              <w:pStyle w:val="TableContents"/>
+              <w:rPr/>
+            </w:pPr>
+            <w:r>
+              <w:rPr/>
+              <w:t xml:space="preserve">    │   ├── </w:t>
+            </w:r>
+            <w:r>
+              <w:rPr/>
+              <w:t>JobSeekerStack.js         # Stack cho NTV</w:t>
+            </w:r>
+          </w:p>
+          <w:p>
+            <w:pPr>
+              <w:pStyle w:val="TableContents"/>
+              <w:rPr/>
+            </w:pPr>
+            <w:r>
+              <w:rPr/>
+              <w:t xml:space="preserve">    │   ├── </w:t>
+            </w:r>
+            <w:r>
+              <w:rPr/>
+              <w:t>RecruiterStack.js         # Stack cho NTD</w:t>
+            </w:r>
+          </w:p>
+          <w:p>
+            <w:pPr>
+              <w:pStyle w:val="TableContents"/>
+              <w:rPr/>
+            </w:pPr>
+            <w:r>
+              <w:rPr/>
+              <w:t xml:space="preserve">    │   └── </w:t>
+            </w:r>
+            <w:r>
+              <w:rPr/>
+              <w:t>AdminStack.js             # Stack cho admin</w:t>
+            </w:r>
+          </w:p>
+          <w:p>
+            <w:pPr>
+              <w:pStyle w:val="TableContents"/>
+              <w:rPr/>
+            </w:pPr>
+            <w:r>
+              <w:rPr/>
+            </w:r>
+          </w:p>
+          <w:p>
+            <w:pPr>
+              <w:pStyle w:val="TableContents"/>
+              <w:rPr/>
+            </w:pPr>
+            <w:r>
+              <w:rPr/>
+              <w:t xml:space="preserve">    ├── </w:t>
+            </w:r>
+            <w:r>
+              <w:rPr/>
+              <w:t>screens/</w:t>
+            </w:r>
+          </w:p>
+          <w:p>
+            <w:pPr>
+              <w:pStyle w:val="TableContents"/>
+              <w:rPr/>
+            </w:pPr>
+            <w:r>
+              <w:rPr/>
+              <w:t xml:space="preserve">    │   ├── </w:t>
+            </w:r>
+            <w:r>
+              <w:rPr/>
+              <w:t>Auth/                     # Màn hình xác thực</w:t>
+            </w:r>
+          </w:p>
+          <w:p>
+            <w:pPr>
+              <w:pStyle w:val="TableContents"/>
+              <w:rPr/>
+            </w:pPr>
+            <w:r>
+              <w:rPr/>
+              <w:t xml:space="preserve">    │   │   ├── </w:t>
+            </w:r>
+            <w:r>
+              <w:rPr/>
+              <w:t>StartScreen.js</w:t>
+            </w:r>
+          </w:p>
+          <w:p>
+            <w:pPr>
+              <w:pStyle w:val="TableContents"/>
+              <w:rPr/>
+            </w:pPr>
+            <w:r>
+              <w:rPr/>
+              <w:t xml:space="preserve">    │   │   ├── </w:t>
+            </w:r>
+            <w:r>
+              <w:rPr/>
+              <w:t>LoginScreen.js</w:t>
+            </w:r>
+          </w:p>
+          <w:p>
+            <w:pPr>
+              <w:pStyle w:val="TableContents"/>
+              <w:rPr/>
+            </w:pPr>
+            <w:r>
+              <w:rPr/>
+              <w:t xml:space="preserve">    │   │   ├── </w:t>
+            </w:r>
+            <w:r>
+              <w:rPr/>
+              <w:t>RegisterScreen.js</w:t>
+            </w:r>
+          </w:p>
+          <w:p>
+            <w:pPr>
+              <w:pStyle w:val="TableContents"/>
+              <w:rPr/>
+            </w:pPr>
+            <w:r>
+              <w:rPr/>
+              <w:t xml:space="preserve">    │   │   └── </w:t>
+            </w:r>
+            <w:r>
+              <w:rPr/>
+              <w:t>RolePendingScreen.js</w:t>
+            </w:r>
+          </w:p>
+          <w:p>
+            <w:pPr>
+              <w:pStyle w:val="TableContents"/>
+              <w:rPr/>
+            </w:pPr>
+            <w:r>
+              <w:rPr/>
+            </w:r>
+          </w:p>
+          <w:p>
+            <w:pPr>
+              <w:pStyle w:val="TableContents"/>
+              <w:rPr/>
+            </w:pPr>
+            <w:r>
+              <w:rPr/>
+              <w:t xml:space="preserve">    │   ├── </w:t>
+            </w:r>
+            <w:r>
+              <w:rPr/>
+              <w:t>Common/                   # Dùng chung</w:t>
+            </w:r>
+          </w:p>
+          <w:p>
+            <w:pPr>
+              <w:pStyle w:val="TableContents"/>
+              <w:rPr/>
+            </w:pPr>
+            <w:r>
+              <w:rPr/>
+              <w:t xml:space="preserve">    │   │   ├── </w:t>
+            </w:r>
+            <w:r>
+              <w:rPr/>
+              <w:t>HomeScreen.js</w:t>
+            </w:r>
+          </w:p>
+          <w:p>
+            <w:pPr>
+              <w:pStyle w:val="TableContents"/>
+              <w:rPr/>
+            </w:pPr>
+            <w:r>
+              <w:rPr/>
+              <w:t xml:space="preserve">    │   │   ├── </w:t>
+            </w:r>
+            <w:r>
+              <w:rPr/>
+              <w:t>SettingsScreen.js</w:t>
+            </w:r>
+          </w:p>
+          <w:p>
+            <w:pPr>
+              <w:pStyle w:val="TableContents"/>
+              <w:rPr/>
+            </w:pPr>
+            <w:r>
+              <w:rPr/>
+              <w:t xml:space="preserve">    │   │   ├── </w:t>
+            </w:r>
+            <w:r>
+              <w:rPr/>
+              <w:t>NotificationsScreen.js</w:t>
+            </w:r>
+          </w:p>
+          <w:p>
+            <w:pPr>
+              <w:pStyle w:val="TableContents"/>
+              <w:rPr/>
+            </w:pPr>
+            <w:r>
+              <w:rPr/>
+              <w:t xml:space="preserve">    │   │   └── </w:t>
+            </w:r>
+            <w:r>
+              <w:rPr/>
+              <w:t>ChatScreen.js</w:t>
+            </w:r>
+          </w:p>
+          <w:p>
+            <w:pPr>
+              <w:pStyle w:val="TableContents"/>
+              <w:rPr/>
+            </w:pPr>
+            <w:r>
+              <w:rPr/>
+            </w:r>
+          </w:p>
+          <w:p>
+            <w:pPr>
+              <w:pStyle w:val="TableContents"/>
+              <w:rPr/>
+            </w:pPr>
+            <w:r>
+              <w:rPr/>
+              <w:t xml:space="preserve">    │   ├── </w:t>
+            </w:r>
+            <w:r>
+              <w:rPr/>
+              <w:t>JobSeeker/                # Người tìm việc</w:t>
+            </w:r>
+          </w:p>
+          <w:p>
+            <w:pPr>
+              <w:pStyle w:val="TableContents"/>
+              <w:rPr/>
+            </w:pPr>
+            <w:r>
+              <w:rPr/>
+              <w:t xml:space="preserve">    │   │   ├── </w:t>
+            </w:r>
+            <w:r>
+              <w:rPr/>
+              <w:t>ProfileScreen.js</w:t>
+            </w:r>
+          </w:p>
+          <w:p>
+            <w:pPr>
+              <w:pStyle w:val="TableContents"/>
+              <w:rPr/>
+            </w:pPr>
+            <w:r>
+              <w:rPr/>
+              <w:t xml:space="preserve">    │   │   ├── </w:t>
+            </w:r>
+            <w:r>
+              <w:rPr/>
+              <w:t>CVListScreen.js</w:t>
+            </w:r>
+          </w:p>
+          <w:p>
+            <w:pPr>
+              <w:pStyle w:val="TableContents"/>
+              <w:rPr/>
+            </w:pPr>
+            <w:r>
+              <w:rPr/>
+              <w:t xml:space="preserve">    │   │   ├── </w:t>
+            </w:r>
+            <w:r>
+              <w:rPr/>
+              <w:t>UploadCVScreen.js</w:t>
+            </w:r>
+          </w:p>
+          <w:p>
+            <w:pPr>
+              <w:pStyle w:val="TableContents"/>
+              <w:rPr/>
+            </w:pPr>
+            <w:r>
+              <w:rPr/>
+              <w:t xml:space="preserve">    │   │   ├── </w:t>
+            </w:r>
+            <w:r>
+              <w:rPr/>
+              <w:t>JobSearchScreen.js</w:t>
+            </w:r>
+          </w:p>
+          <w:p>
+            <w:pPr>
+              <w:pStyle w:val="TableContents"/>
+              <w:rPr/>
+            </w:pPr>
+            <w:r>
+              <w:rPr/>
+              <w:t xml:space="preserve">    │   │   ├── </w:t>
+            </w:r>
+            <w:r>
+              <w:rPr/>
+              <w:t>JobDetailScreen.js</w:t>
+            </w:r>
+          </w:p>
+          <w:p>
+            <w:pPr>
+              <w:pStyle w:val="TableContents"/>
+              <w:rPr/>
+            </w:pPr>
+            <w:r>
+              <w:rPr/>
+              <w:t xml:space="preserve">    │   │   ├── </w:t>
+            </w:r>
+            <w:r>
+              <w:rPr/>
+              <w:t>ApplyScreen.js</w:t>
+            </w:r>
+          </w:p>
+          <w:p>
+            <w:pPr>
+              <w:pStyle w:val="TableContents"/>
+              <w:rPr/>
+            </w:pPr>
+            <w:r>
+              <w:rPr/>
+              <w:t xml:space="preserve">    │   │   └── </w:t>
+            </w:r>
+            <w:r>
+              <w:rPr/>
+              <w:t>ApplicationStatusScreen.js</w:t>
+            </w:r>
+          </w:p>
+          <w:p>
+            <w:pPr>
+              <w:pStyle w:val="TableContents"/>
+              <w:rPr/>
+            </w:pPr>
+            <w:r>
+              <w:rPr/>
+            </w:r>
+          </w:p>
+          <w:p>
+            <w:pPr>
+              <w:pStyle w:val="TableContents"/>
+              <w:rPr/>
+            </w:pPr>
+            <w:r>
+              <w:rPr/>
+              <w:t xml:space="preserve">    │   ├── </w:t>
+            </w:r>
+            <w:r>
+              <w:rPr/>
+              <w:t>Recruiter/                # Nhà tuyển dụng</w:t>
+            </w:r>
+          </w:p>
+          <w:p>
+            <w:pPr>
+              <w:pStyle w:val="TableContents"/>
+              <w:rPr/>
+            </w:pPr>
+            <w:r>
+              <w:rPr/>
+              <w:t xml:space="preserve">    │   │   ├── </w:t>
+            </w:r>
+            <w:r>
+              <w:rPr/>
+              <w:t>CompanyProfileScreen.js</w:t>
+            </w:r>
+          </w:p>
+          <w:p>
+            <w:pPr>
+              <w:pStyle w:val="TableContents"/>
+              <w:rPr/>
+            </w:pPr>
+            <w:r>
+              <w:rPr/>
+              <w:t xml:space="preserve">    │   │   ├── </w:t>
+            </w:r>
+            <w:r>
+              <w:rPr/>
+              <w:t>CreateJobScreen.js</w:t>
+            </w:r>
+          </w:p>
+          <w:p>
+            <w:pPr>
+              <w:pStyle w:val="TableContents"/>
+              <w:rPr/>
+            </w:pPr>
+            <w:r>
+              <w:rPr/>
+              <w:t xml:space="preserve">    │   │   ├── </w:t>
+            </w:r>
+            <w:r>
+              <w:rPr/>
+              <w:t>JobPostListScreen.js</w:t>
+            </w:r>
+          </w:p>
+          <w:p>
+            <w:pPr>
+              <w:pStyle w:val="TableContents"/>
+              <w:rPr/>
+            </w:pPr>
+            <w:r>
+              <w:rPr/>
+              <w:t xml:space="preserve">    │   │   ├── </w:t>
+            </w:r>
+            <w:r>
+              <w:rPr/>
+              <w:t>CandidateListScreen.js</w:t>
+            </w:r>
+          </w:p>
+          <w:p>
+            <w:pPr>
+              <w:pStyle w:val="TableContents"/>
+              <w:rPr/>
+            </w:pPr>
+            <w:r>
+              <w:rPr/>
+              <w:t xml:space="preserve">    │   │   ├── </w:t>
+            </w:r>
+            <w:r>
+              <w:rPr/>
+              <w:t>CandidateProfileScreen.js</w:t>
+            </w:r>
+          </w:p>
+          <w:p>
+            <w:pPr>
+              <w:pStyle w:val="TableContents"/>
+              <w:rPr/>
+            </w:pPr>
+            <w:r>
+              <w:rPr/>
+              <w:t xml:space="preserve">    │   │   └── </w:t>
+            </w:r>
+            <w:r>
+              <w:rPr/>
+              <w:t>ScheduleInterviewScreen.js</w:t>
+            </w:r>
+          </w:p>
+          <w:p>
+            <w:pPr>
+              <w:pStyle w:val="TableContents"/>
+              <w:rPr/>
+            </w:pPr>
+            <w:r>
+              <w:rPr/>
+            </w:r>
+          </w:p>
+          <w:p>
+            <w:pPr>
+              <w:pStyle w:val="TableContents"/>
+              <w:rPr/>
+            </w:pPr>
+            <w:r>
+              <w:rPr/>
+              <w:t xml:space="preserve">    │   └── </w:t>
+            </w:r>
+            <w:r>
+              <w:rPr/>
+              <w:t>Admin/                    # Admin quản trị</w:t>
+            </w:r>
+          </w:p>
+          <w:p>
+            <w:pPr>
+              <w:pStyle w:val="TableContents"/>
+              <w:rPr/>
+            </w:pPr>
+            <w:r>
+              <w:rPr/>
+              <w:t xml:space="preserve">    │       ├── </w:t>
+            </w:r>
+            <w:r>
+              <w:rPr/>
+              <w:t>AdminDashboard.js</w:t>
+            </w:r>
+          </w:p>
+          <w:p>
+            <w:pPr>
+              <w:pStyle w:val="TableContents"/>
+              <w:rPr/>
+            </w:pPr>
+            <w:r>
+              <w:rPr/>
+              <w:t xml:space="preserve">    │       ├── </w:t>
+            </w:r>
+            <w:r>
+              <w:rPr/>
+              <w:t>PendingRecruitersScreen.js</w:t>
+            </w:r>
+          </w:p>
+          <w:p>
+            <w:pPr>
+              <w:pStyle w:val="TableContents"/>
+              <w:rPr/>
+            </w:pPr>
+            <w:r>
+              <w:rPr/>
+              <w:t xml:space="preserve">    │       └── </w:t>
+            </w:r>
+            <w:r>
+              <w:rPr/>
+              <w:t>AssignAdminScreen.js</w:t>
+            </w:r>
+          </w:p>
+          <w:p>
+            <w:pPr>
+              <w:pStyle w:val="TableContents"/>
+              <w:rPr/>
+            </w:pPr>
+            <w:r>
+              <w:rPr/>
+            </w:r>
+          </w:p>
+          <w:p>
+            <w:pPr>
+              <w:pStyle w:val="TableContents"/>
+              <w:rPr/>
+            </w:pPr>
+            <w:r>
+              <w:rPr/>
+              <w:t xml:space="preserve">    └── </w:t>
+            </w:r>
+            <w:r>
+              <w:rPr/>
+              <w:t>utils/                        # Hàm dùng chung</w:t>
+            </w:r>
+          </w:p>
+          <w:p>
+            <w:pPr>
+              <w:pStyle w:val="TableContents"/>
+              <w:rPr/>
+            </w:pPr>
+            <w:r>
+              <w:rPr/>
+              <w:t xml:space="preserve">        ├── </w:t>
+            </w:r>
+            <w:r>
+              <w:rPr/>
+              <w:t>formatDate.js</w:t>
+            </w:r>
+          </w:p>
+          <w:p>
+            <w:pPr>
+              <w:pStyle w:val="TableContents"/>
+              <w:widowControl w:val="false"/>
+              <w:suppressLineNumbers/>
+              <w:spacing w:before="0" w:after="120"/>
+              <w:rPr/>
+            </w:pPr>
+            <w:r>
+              <w:rPr/>
+              <w:t xml:space="preserve">        └── </w:t>
+            </w:r>
+            <w:r>
+              <w:rPr/>
+              <w:t>storage.js                # AsyncStorage helpers</w:t>
+            </w:r>
+          </w:p>
+        </w:tc>
+      </w:tr>
+    </w:tbl>
+    <w:p>
+      <w:pPr>
+        <w:pStyle w:val="Normal"/>
+        <w:numPr>
+          <w:ilvl w:val="0"/>
+          <w:numId w:val="0"/>
+        </w:numPr>
+        <w:ind w:hanging="567" w:left="567"/>
+        <w:outlineLvl w:val="0"/>
+        <w:rPr>
+          <w:rFonts w:ascii="Times New Roman" w:hAnsi="Times New Roman" w:cs="Times New Roman"/>
+          <w:sz w:val="26"/>
+          <w:szCs w:val="26"/>
+        </w:rPr>
+      </w:pPr>
+      <w:r>
+        <w:rPr>
+          <w:rFonts w:cs="Times New Roman"/>
+          <w:sz w:val="26"/>
+          <w:szCs w:val="26"/>
+        </w:rPr>
+      </w:r>
     </w:p>
     <w:p>
       <w:pPr>
@@ -9649,7 +10749,7 @@
         </w:r>
         <w:r>
           <w:rPr/>
-          <w:t>21</w:t>
+          <w:t>24</w:t>
         </w:r>
         <w:r>
           <w:rPr/>
@@ -9704,7 +10804,7 @@
         </w:r>
         <w:r>
           <w:rPr/>
-          <w:t>21</w:t>
+          <w:t>24</w:t>
         </w:r>
         <w:r>
           <w:rPr/>

</xml_diff>